<commit_message>
added alot... added data that chagned how it looks many times but currently displays one question at a time with a Prev and Next button
</commit_message>
<xml_diff>
--- a/CaptainsLog.docx
+++ b/CaptainsLog.docx
@@ -14,14 +14,7 @@
           <w:b/>
           <w:bCs/>
         </w:rPr>
-        <w:t xml:space="preserve">The </w:t>
-      </w:r>
-      <w:r>
-        <w:rPr>
-          <w:b/>
-          <w:bCs/>
-        </w:rPr>
-        <w:t>beginning</w:t>
+        <w:t>The beginning</w:t>
       </w:r>
     </w:p>
     <w:p/>
@@ -90,16 +83,7 @@
     <w:p/>
     <w:p>
       <w:r>
-        <w:t>Captain's log. Stardate 01.0</w:t>
-      </w:r>
-      <w:r>
-        <w:t>9</w:t>
-      </w:r>
-      <w:r>
-        <w:t>.24.</w:t>
-      </w:r>
-      <w:r>
-        <w:t xml:space="preserve"> After gaining more </w:t>
+        <w:t xml:space="preserve">Captain's log. Stardate 01.09.24. After gaining more </w:t>
       </w:r>
       <w:r>
         <w:t>familiarity</w:t>
@@ -172,10 +156,7 @@
     </w:p>
     <w:p>
       <w:r>
-        <w:t>Captain's log. Stardate 01.</w:t>
-      </w:r>
-      <w:r>
-        <w:t>1</w:t>
+        <w:t>Captain's log. Stardate 01.1</w:t>
       </w:r>
       <w:r>
         <w:t>8</w:t>
@@ -366,18 +347,147 @@
     <w:p/>
     <w:p>
       <w:r>
-        <w:t>Captain's log. Stardate 01.</w:t>
-      </w:r>
-      <w:r>
-        <w:t>22</w:t>
-      </w:r>
-      <w:r>
-        <w:t>.24.</w:t>
-      </w:r>
-      <w:r>
-        <w:t xml:space="preserve"> </w:t>
+        <w:t>Captain's log. Stardate 01.2</w:t>
+      </w:r>
+      <w:r>
+        <w:t>7</w:t>
+      </w:r>
+      <w:r>
+        <w:t>.24</w:t>
       </w:r>
     </w:p>
+    <w:p>
+      <w:r>
+        <w:t xml:space="preserve">Using the Ships computer, I was able to convert the level 1 questions in a </w:t>
+      </w:r>
+      <w:r>
+        <w:t>machine-readable</w:t>
+      </w:r>
+      <w:r>
+        <w:t xml:space="preserve"> format into react. </w:t>
+      </w:r>
+      <w:r>
+        <w:t xml:space="preserve">I also was able to create a separate JS file to separate my main code from the level 1 questions and was able to import it to my main react app. </w:t>
+      </w:r>
+      <w:r>
+        <w:t xml:space="preserve">Now I have all the level one multiple choice questions displayed on my website. I hope I </w:t>
+      </w:r>
+      <w:r>
+        <w:t>can</w:t>
+      </w:r>
+      <w:r>
+        <w:t xml:space="preserve"> reuse a component I made to be able to </w:t>
+      </w:r>
+      <w:r>
+        <w:lastRenderedPageBreak/>
+        <w:t xml:space="preserve">show the level 2 and 3 questions as well as the fill in the blanks. I </w:t>
+      </w:r>
+      <w:proofErr w:type="gramStart"/>
+      <w:r>
+        <w:t>have to</w:t>
+      </w:r>
+      <w:proofErr w:type="gramEnd"/>
+      <w:r>
+        <w:t xml:space="preserve"> decide </w:t>
+      </w:r>
+      <w:r>
+        <w:t>whether</w:t>
+      </w:r>
+      <w:r>
+        <w:t xml:space="preserve"> or not I want to </w:t>
+      </w:r>
+      <w:r>
+        <w:t xml:space="preserve">let the user go choose to do a multiple-choice question vs a fill in the blank, or just mix them in together. </w:t>
+      </w:r>
+    </w:p>
+    <w:p/>
+    <w:p>
+      <w:r>
+        <w:t>Captain's log. Stardate 01.2</w:t>
+      </w:r>
+      <w:r>
+        <w:t>8</w:t>
+      </w:r>
+      <w:r>
+        <w:t>.24</w:t>
+      </w:r>
+    </w:p>
+    <w:p>
+      <w:r>
+        <w:t xml:space="preserve">I followed along with the Recording from out lesson to first </w:t>
+      </w:r>
+      <w:r>
+        <w:t xml:space="preserve">redisplay my questions using map. I then kept running into errors that I caused by not fully understanding how passing arrays from one file to another work. With the help of the </w:t>
+      </w:r>
+      <w:r>
+        <w:t>ship’s</w:t>
+      </w:r>
+      <w:r>
+        <w:t xml:space="preserve"> computer, I found that I </w:t>
+      </w:r>
+      <w:proofErr w:type="gramStart"/>
+      <w:r>
+        <w:t>have to</w:t>
+      </w:r>
+      <w:proofErr w:type="gramEnd"/>
+      <w:r>
+        <w:t xml:space="preserve"> restate my </w:t>
+      </w:r>
+      <w:r>
+        <w:t xml:space="preserve">data variables to an empty string so </w:t>
+      </w:r>
+      <w:r>
+        <w:t>R</w:t>
+      </w:r>
+      <w:r>
+        <w:t xml:space="preserve">eact doesn’t error out, then let it import my array from the other file and </w:t>
+      </w:r>
+      <w:r>
+        <w:t>use the correct data and have it display all the data. I also used a short cut for props the computer showed me to store it in</w:t>
+      </w:r>
+      <w:r>
+        <w:t xml:space="preserve">to an array and let it fill the questions, options, and answer prop without having to do it each time. I don’t know if the </w:t>
+      </w:r>
+      <w:r>
+        <w:t>Professor</w:t>
+      </w:r>
+      <w:r>
+        <w:t xml:space="preserve"> will </w:t>
+      </w:r>
+      <w:r>
+        <w:t xml:space="preserve">say that is good practice or like, but I’ll stick with it for now till I get told to change it. </w:t>
+      </w:r>
+    </w:p>
+    <w:p>
+      <w:r>
+        <w:t xml:space="preserve">After awhile I was able to display one question at a time on the screen. I then mapped the previous and next </w:t>
+      </w:r>
+      <w:r>
+        <w:t>buttons</w:t>
+      </w:r>
+      <w:r>
+        <w:t xml:space="preserve"> to go forward and back. </w:t>
+      </w:r>
+      <w:r>
+        <w:t xml:space="preserve">I do run into an error when I go back </w:t>
+      </w:r>
+      <w:r>
+        <w:t>too</w:t>
+      </w:r>
+      <w:r>
+        <w:t xml:space="preserve"> far but </w:t>
+      </w:r>
+      <w:r>
+        <w:t>I’ll</w:t>
+      </w:r>
+      <w:r>
+        <w:t xml:space="preserve"> have to work on that another time</w:t>
+      </w:r>
+      <w:r>
+        <w:t xml:space="preserve">. </w:t>
+      </w:r>
+    </w:p>
+    <w:p/>
     <w:sectPr>
       <w:pgSz w:w="12240" w:h="15840"/>
       <w:pgMar w:top="1440" w:right="1440" w:bottom="1440" w:left="1440" w:header="720" w:footer="720" w:gutter="0"/>

</xml_diff>

<commit_message>
added all current questions, and added a show answer button
</commit_message>
<xml_diff>
--- a/CaptainsLog.docx
+++ b/CaptainsLog.docx
@@ -211,15 +211,7 @@
       </w:r>
       <w:proofErr w:type="spellEnd"/>
       <w:r>
-        <w:t xml:space="preserve"> </w:t>
-      </w:r>
-      <w:proofErr w:type="gramStart"/>
-      <w:r>
-        <w:t>gr..</w:t>
-      </w:r>
-      <w:proofErr w:type="gramEnd"/>
-      <w:r>
-        <w:t xml:space="preserve"> *static*</w:t>
+        <w:t xml:space="preserve"> gr.. *static*</w:t>
       </w:r>
       <w:r>
         <w:t>”</w:t>
@@ -380,15 +372,7 @@
       </w:r>
       <w:r>
         <w:lastRenderedPageBreak/>
-        <w:t xml:space="preserve">show the level 2 and 3 questions as well as the fill in the blanks. I </w:t>
-      </w:r>
-      <w:proofErr w:type="gramStart"/>
-      <w:r>
-        <w:t>have to</w:t>
-      </w:r>
-      <w:proofErr w:type="gramEnd"/>
-      <w:r>
-        <w:t xml:space="preserve"> decide </w:t>
+        <w:t xml:space="preserve">show the level 2 and 3 questions as well as the fill in the blanks. I have to decide </w:t>
       </w:r>
       <w:r>
         <w:t>whether</w:t>
@@ -403,18 +387,18 @@
     <w:p/>
     <w:p>
       <w:r>
-        <w:t>Captain's log. Stardate 01.2</w:t>
-      </w:r>
-      <w:r>
-        <w:t>8</w:t>
-      </w:r>
-      <w:r>
-        <w:t>.24</w:t>
+        <w:t>Captain's log. Stardate 01.28.24</w:t>
       </w:r>
     </w:p>
     <w:p>
       <w:r>
-        <w:t xml:space="preserve">I followed along with the Recording from out lesson to first </w:t>
+        <w:t>I followed along with the Recording from ou</w:t>
+      </w:r>
+      <w:r>
+        <w:t>r</w:t>
+      </w:r>
+      <w:r>
+        <w:t xml:space="preserve"> lesson to first </w:t>
       </w:r>
       <w:r>
         <w:t xml:space="preserve">redisplay my questions using map. I then kept running into errors that I caused by not fully understanding how passing arrays from one file to another work. With the help of the </w:t>
@@ -423,15 +407,7 @@
         <w:t>ship’s</w:t>
       </w:r>
       <w:r>
-        <w:t xml:space="preserve"> computer, I found that I </w:t>
-      </w:r>
-      <w:proofErr w:type="gramStart"/>
-      <w:r>
-        <w:t>have to</w:t>
-      </w:r>
-      <w:proofErr w:type="gramEnd"/>
-      <w:r>
-        <w:t xml:space="preserve"> restate my </w:t>
+        <w:t xml:space="preserve"> computer, I found that I have to restate my </w:t>
       </w:r>
       <w:r>
         <w:t xml:space="preserve">data variables to an empty string so </w:t>
@@ -488,6 +464,140 @@
       </w:r>
     </w:p>
     <w:p/>
+    <w:p>
+      <w:r>
+        <w:t>Captain's log. Stardate 02.02.24</w:t>
+      </w:r>
+    </w:p>
+    <w:p>
+      <w:r>
+        <w:t xml:space="preserve">I continued to </w:t>
+      </w:r>
+      <w:proofErr w:type="spellStart"/>
+      <w:r>
+        <w:t>covert</w:t>
+      </w:r>
+      <w:proofErr w:type="spellEnd"/>
+      <w:r>
+        <w:t xml:space="preserve"> all the multiple-choice questions from each level and have them displayed as a new card on the first page. I have each level saved as a different file to keep it separate and easier to read. </w:t>
+      </w:r>
+      <w:r>
+        <w:t xml:space="preserve">This way I can add and remove questions from each level a lot quicker. I then </w:t>
+      </w:r>
+      <w:r>
+        <w:t xml:space="preserve">converted all the </w:t>
+      </w:r>
+      <w:r>
+        <w:t xml:space="preserve">fill in the blank questions and displayed them as a </w:t>
+      </w:r>
+      <w:r>
+        <w:t>new card</w:t>
+      </w:r>
+      <w:r>
+        <w:t xml:space="preserve"> </w:t>
+      </w:r>
+      <w:r>
+        <w:t xml:space="preserve">to see if the data structure was working. </w:t>
+      </w:r>
+      <w:r>
+        <w:t xml:space="preserve">I </w:t>
+      </w:r>
+      <w:r>
+        <w:t xml:space="preserve">realized the map I used for the multiple choice has a different </w:t>
+      </w:r>
+      <w:r>
+        <w:t>key,</w:t>
+      </w:r>
+      <w:r>
+        <w:t xml:space="preserve"> so I need to create a new map to </w:t>
+      </w:r>
+      <w:r>
+        <w:t xml:space="preserve">read the fill in the blank questions. </w:t>
+      </w:r>
+    </w:p>
+    <w:p/>
+    <w:p>
+      <w:r>
+        <w:t>Captain's log. Stardate 02.04.24</w:t>
+      </w:r>
+    </w:p>
+    <w:p>
+      <w:r>
+        <w:t xml:space="preserve">I tried for about an hour to add buttons so you can select different answers and </w:t>
+      </w:r>
+      <w:r>
+        <w:t xml:space="preserve">separate the next and the previous </w:t>
+      </w:r>
+      <w:r>
+        <w:t>buttons</w:t>
+      </w:r>
+      <w:r>
+        <w:t xml:space="preserve"> so that the cards interact independently and </w:t>
+      </w:r>
+      <w:r>
+        <w:t>do not</w:t>
+      </w:r>
+      <w:r>
+        <w:t xml:space="preserve"> all change at the same time. I kept running into issues </w:t>
+      </w:r>
+      <w:r>
+        <w:t xml:space="preserve">One of the issues I ran into was the state for the </w:t>
+      </w:r>
+      <w:r>
+        <w:t>radio</w:t>
+      </w:r>
+      <w:r>
+        <w:t xml:space="preserve"> buttons was shared between the different cards, so if you selected </w:t>
+      </w:r>
+      <w:r>
+        <w:t xml:space="preserve">an answer from the first card and filled out one or more of them, then selected an answer from a </w:t>
+      </w:r>
+      <w:r>
+        <w:t>different level it would re-write the data on the first card and would change the answers all around and sometimes not even select anything</w:t>
+      </w:r>
+      <w:r>
+        <w:t>. S</w:t>
+      </w:r>
+      <w:r>
+        <w:t>o</w:t>
+      </w:r>
+      <w:r>
+        <w:t>,</w:t>
+      </w:r>
+      <w:r>
+        <w:t xml:space="preserve"> I gave up for the moment and will try to do some </w:t>
+      </w:r>
+      <w:r>
+        <w:t>research</w:t>
+      </w:r>
+      <w:r>
+        <w:t xml:space="preserve"> or see if we learn anything from </w:t>
+      </w:r>
+      <w:r>
+        <w:t>the</w:t>
+      </w:r>
+      <w:r>
+        <w:t xml:space="preserve"> </w:t>
+      </w:r>
+      <w:r>
+        <w:t>P</w:t>
+      </w:r>
+      <w:r>
+        <w:t xml:space="preserve">rofessors </w:t>
+      </w:r>
+      <w:r>
+        <w:t xml:space="preserve">that will aid us. </w:t>
+      </w:r>
+      <w:r>
+        <w:t xml:space="preserve"> HOWEVER, I found a temp fix so that the answer doesn’t display by default. </w:t>
+      </w:r>
+      <w:r>
+        <w:t xml:space="preserve">I added a show answer button so that you can toggle the answer on and off. I might implement something where it resets the toggle to off when you click next answer but I don’t know if ill </w:t>
+      </w:r>
+      <w:r>
+        <w:t xml:space="preserve">go down that route and need it if I can get the radio buttons to work as well as separating the Prev and next buttons. </w:t>
+      </w:r>
+    </w:p>
     <w:sectPr>
       <w:pgSz w:w="12240" w:h="15840"/>
       <w:pgMar w:top="1440" w:right="1440" w:bottom="1440" w:left="1440" w:header="720" w:footer="720" w:gutter="0"/>

</xml_diff>

<commit_message>
changed the button colors
</commit_message>
<xml_diff>
--- a/CaptainsLog.docx
+++ b/CaptainsLog.docx
@@ -595,7 +595,111 @@
         <w:t xml:space="preserve">I added a show answer button so that you can toggle the answer on and off. I might implement something where it resets the toggle to off when you click next answer but I don’t know if ill </w:t>
       </w:r>
       <w:r>
-        <w:t xml:space="preserve">go down that route and need it if I can get the radio buttons to work as well as separating the Prev and next buttons. </w:t>
+        <w:t>go down that route and need it if I can get the radio buttons to work as well as separating the Prev and next buttons.</w:t>
+      </w:r>
+    </w:p>
+    <w:p>
+      <w:r>
+        <w:lastRenderedPageBreak/>
+        <w:t>Captain's log. Stardate 02.</w:t>
+      </w:r>
+      <w:r>
+        <w:t>25</w:t>
+      </w:r>
+      <w:r>
+        <w:t>.24</w:t>
+      </w:r>
+    </w:p>
+    <w:p>
+      <w:r>
+        <w:t xml:space="preserve"> </w:t>
+      </w:r>
+      <w:r>
+        <w:t xml:space="preserve"> </w:t>
+      </w:r>
+      <w:r>
+        <w:t>F</w:t>
+      </w:r>
+      <w:r>
+        <w:t>ix</w:t>
+      </w:r>
+      <w:r>
+        <w:t>ed</w:t>
+      </w:r>
+      <w:r>
+        <w:t xml:space="preserve"> the cards </w:t>
+      </w:r>
+      <w:r>
+        <w:t>so</w:t>
+      </w:r>
+      <w:r>
+        <w:t xml:space="preserve"> that the</w:t>
+      </w:r>
+      <w:r>
+        <w:t>y</w:t>
+      </w:r>
+      <w:r>
+        <w:t xml:space="preserve"> </w:t>
+      </w:r>
+      <w:r>
+        <w:t xml:space="preserve">don’t break the code and cycle though the questions. </w:t>
+      </w:r>
+      <w:r>
+        <w:t xml:space="preserve">Added </w:t>
+      </w:r>
+      <w:r>
+        <w:t>radio</w:t>
+      </w:r>
+      <w:r>
+        <w:t xml:space="preserve"> </w:t>
+      </w:r>
+      <w:r>
+        <w:t>buttons</w:t>
+      </w:r>
+      <w:r>
+        <w:t xml:space="preserve"> and </w:t>
+      </w:r>
+      <w:r>
+        <w:t xml:space="preserve">was able to </w:t>
+      </w:r>
+      <w:r>
+        <w:t>make it so the user can select an answer and it will show if it is wrong or right. Fixed the issue where the fill in the blank wasn’t showing</w:t>
+      </w:r>
+      <w:r>
+        <w:t xml:space="preserve">, got the first set to show. Then fixed that so now they all show up under the fill in the blank button. Fixed the issue that the answers </w:t>
+      </w:r>
+      <w:r>
+        <w:t>were</w:t>
+      </w:r>
+      <w:r>
+        <w:t xml:space="preserve"> still showing when </w:t>
+      </w:r>
+      <w:r>
+        <w:t xml:space="preserve">you hit the next card or a different level. </w:t>
+      </w:r>
+      <w:r>
+        <w:t>Forgot that</w:t>
+      </w:r>
+      <w:r>
+        <w:t xml:space="preserve"> I needed to also add that to the PREV </w:t>
+      </w:r>
+      <w:r>
+        <w:t>button,</w:t>
+      </w:r>
+      <w:r>
+        <w:t xml:space="preserve"> so I fixed that </w:t>
+      </w:r>
+      <w:r>
+        <w:t xml:space="preserve">quickly as well. Broke my code multiple times when trying to fix it but in the end worked line by line and was able to successfully fix it. </w:t>
+      </w:r>
+      <w:r>
+        <w:t>Created props so that my variables aren’t being re-declared</w:t>
+      </w:r>
+      <w:r>
+        <w:t xml:space="preserve"> fixing an issue</w:t>
+      </w:r>
+      <w:r>
+        <w:t xml:space="preserve"> and cleaned some redundant code. </w:t>
       </w:r>
     </w:p>
     <w:sectPr>

</xml_diff>

<commit_message>
updated ToDo list and captins log
</commit_message>
<xml_diff>
--- a/CaptainsLog.docx
+++ b/CaptainsLog.docx
@@ -700,6 +700,65 @@
       </w:r>
       <w:r>
         <w:t xml:space="preserve"> and cleaned some redundant code. </w:t>
+      </w:r>
+    </w:p>
+    <w:p/>
+    <w:p>
+      <w:r>
+        <w:t>Captain's log. Stardate 0</w:t>
+      </w:r>
+      <w:r>
+        <w:t>3.12</w:t>
+      </w:r>
+      <w:r>
+        <w:t>.24</w:t>
+      </w:r>
+    </w:p>
+    <w:p>
+      <w:r>
+        <w:t xml:space="preserve">It appears that I have forgotten to do my </w:t>
+      </w:r>
+      <w:r>
+        <w:t>captain’s</w:t>
+      </w:r>
+      <w:r>
+        <w:t xml:space="preserve"> log after </w:t>
+      </w:r>
+      <w:r>
+        <w:t>the 25</w:t>
+      </w:r>
+      <w:r>
+        <w:rPr>
+          <w:vertAlign w:val="superscript"/>
+        </w:rPr>
+        <w:t>th</w:t>
+      </w:r>
+      <w:r>
+        <w:t xml:space="preserve"> and can’t remember what was all done after a certain date. I have uploaded some of my changes to GitHub and that should reflect changes made after </w:t>
+      </w:r>
+      <w:r>
+        <w:t>I stopped</w:t>
+      </w:r>
+      <w:r>
+        <w:t xml:space="preserve"> my log.  The project is in a working state and that is all the Professors require of me and my crew. </w:t>
+      </w:r>
+      <w:r>
+        <w:t xml:space="preserve">This will end my log getting stuck in the integration </w:t>
+      </w:r>
+      <w:r>
+        <w:t xml:space="preserve">worm hole and we will soon be out on a new adventure. That’s all for now, Captain </w:t>
+      </w:r>
+      <w:r>
+        <w:t xml:space="preserve">Nate out.. </w:t>
+      </w:r>
+      <w:r>
+        <w:t xml:space="preserve">  </w:t>
+      </w:r>
+      <w:r>
+        <w:t>*</w:t>
+      </w:r>
+      <w:r>
+        <w:t xml:space="preserve">static* </w:t>
       </w:r>
     </w:p>
     <w:sectPr>

</xml_diff>